<commit_message>
Update REP AERO Feuille de route.docx
</commit_message>
<xml_diff>
--- a/Architecture/2 - Feuille de route/REP AERO Feuille de route.docx
+++ b/Architecture/2 - Feuille de route/REP AERO Feuille de route.docx
@@ -2533,7 +2533,15 @@
         <w:t xml:space="preserve">document est le seul document de feuille de route d'architecture pour </w:t>
       </w:r>
       <w:r>
-        <w:t>la migration entre l’architecture actuel de REP’Aero à la nouvelle architecture.</w:t>
+        <w:t xml:space="preserve">la migration entre l’architecture actuel de </w:t>
+      </w:r>
+      <w:proofErr w:type="spellStart"/>
+      <w:r>
+        <w:t>REP’Aero</w:t>
+      </w:r>
+      <w:proofErr w:type="spellEnd"/>
+      <w:r>
+        <w:t xml:space="preserve"> à la nouvelle architecture.</w:t>
       </w:r>
     </w:p>
     <w:p>
@@ -4356,8 +4364,13 @@
       <w:pPr>
         <w:ind w:firstLine="415"/>
       </w:pPr>
-      <w:r>
-        <w:t>La  « Dead line » du projet n’étant pas été encore défini, le plan de migration sera donc en version macro avec les différentes étapes et un prévisionnel estimatif.</w:t>
+      <w:proofErr w:type="gramStart"/>
+      <w:r>
+        <w:t>La  «</w:t>
+      </w:r>
+      <w:proofErr w:type="gramEnd"/>
+      <w:r>
+        <w:t> Dead line » du projet n’étant pas été encore défini, le plan de migration sera donc en version macro avec les différentes étapes et un prévisionnel estimatif.</w:t>
       </w:r>
     </w:p>
     <w:p/>
@@ -4482,9 +4495,9 @@
           <w:noProof/>
         </w:rPr>
         <w:drawing>
-          <wp:inline distT="0" distB="0" distL="0" distR="0" wp14:anchorId="01E9FEAB" wp14:editId="46052135">
-            <wp:extent cx="5296065" cy="2708275"/>
-            <wp:effectExtent l="0" t="0" r="0" b="0"/>
+          <wp:inline distT="0" distB="0" distL="0" distR="0" wp14:anchorId="01E9FEAB" wp14:editId="07CA894F">
+            <wp:extent cx="5296065" cy="2606770"/>
+            <wp:effectExtent l="0" t="0" r="0" b="3175"/>
             <wp:docPr id="3" name="Image 3"/>
             <wp:cNvGraphicFramePr>
               <a:graphicFrameLocks xmlns:a="http://schemas.openxmlformats.org/drawingml/2006/main" noChangeAspect="1"/>
@@ -4511,7 +4524,7 @@
                   <pic:spPr>
                     <a:xfrm>
                       <a:off x="0" y="0"/>
-                      <a:ext cx="5296065" cy="2708275"/>
+                      <a:ext cx="5296065" cy="2606770"/>
                     </a:xfrm>
                     <a:prstGeom prst="rect">
                       <a:avLst/>
@@ -4611,8 +4624,21 @@
         </w:numPr>
       </w:pPr>
       <w:r>
-        <w:t>Formation de Steve Lambort et Alain Duplanc</w:t>
-      </w:r>
+        <w:t xml:space="preserve">Formation de Steve </w:t>
+      </w:r>
+      <w:proofErr w:type="spellStart"/>
+      <w:r>
+        <w:t>Lambort</w:t>
+      </w:r>
+      <w:proofErr w:type="spellEnd"/>
+      <w:r>
+        <w:t xml:space="preserve"> et Alain </w:t>
+      </w:r>
+      <w:proofErr w:type="spellStart"/>
+      <w:r>
+        <w:t>Duplanc</w:t>
+      </w:r>
+      <w:proofErr w:type="spellEnd"/>
     </w:p>
     <w:p>
       <w:pPr>
@@ -4630,8 +4656,30 @@
         <w:rPr>
           <w:color w:val="5B9BD5" w:themeColor="accent5"/>
         </w:rPr>
-        <w:t>Parties prenantes liées : Steve Lambort, Alain Duplanc</w:t>
-      </w:r>
+        <w:t xml:space="preserve">Parties prenantes liées : Steve </w:t>
+      </w:r>
+      <w:proofErr w:type="spellStart"/>
+      <w:r>
+        <w:rPr>
+          <w:color w:val="5B9BD5" w:themeColor="accent5"/>
+        </w:rPr>
+        <w:t>Lambort</w:t>
+      </w:r>
+      <w:proofErr w:type="spellEnd"/>
+      <w:r>
+        <w:rPr>
+          <w:color w:val="5B9BD5" w:themeColor="accent5"/>
+        </w:rPr>
+        <w:t xml:space="preserve">, Alain </w:t>
+      </w:r>
+      <w:proofErr w:type="spellStart"/>
+      <w:r>
+        <w:rPr>
+          <w:color w:val="5B9BD5" w:themeColor="accent5"/>
+        </w:rPr>
+        <w:t>Duplanc</w:t>
+      </w:r>
+      <w:proofErr w:type="spellEnd"/>
     </w:p>
     <w:p>
       <w:pPr>
@@ -4743,7 +4791,15 @@
         </w:numPr>
       </w:pPr>
       <w:r>
-        <w:t xml:space="preserve">Formation de Steve Lambort </w:t>
+        <w:t xml:space="preserve">Formation de Steve </w:t>
+      </w:r>
+      <w:proofErr w:type="spellStart"/>
+      <w:r>
+        <w:t>Lambort</w:t>
+      </w:r>
+      <w:proofErr w:type="spellEnd"/>
+      <w:r>
+        <w:t xml:space="preserve"> </w:t>
       </w:r>
     </w:p>
     <w:p>
@@ -4762,8 +4818,16 @@
         <w:rPr>
           <w:color w:val="5B9BD5" w:themeColor="accent5"/>
         </w:rPr>
-        <w:t>Parties prenantes liées : Steve Lambort</w:t>
-      </w:r>
+        <w:t xml:space="preserve">Parties prenantes liées : Steve </w:t>
+      </w:r>
+      <w:proofErr w:type="spellStart"/>
+      <w:r>
+        <w:rPr>
+          <w:color w:val="5B9BD5" w:themeColor="accent5"/>
+        </w:rPr>
+        <w:t>Lambort</w:t>
+      </w:r>
+      <w:proofErr w:type="spellEnd"/>
     </w:p>
     <w:p>
       <w:pPr>
@@ -5115,8 +5179,13 @@
         </w:numPr>
       </w:pPr>
       <w:r>
-        <w:t>Personnalisation du tableau de bord et configuration des alertes SMS/ Email</w:t>
-      </w:r>
+        <w:t xml:space="preserve">Personnalisation du tableau de bord et configuration des alertes SMS/ </w:t>
+      </w:r>
+      <w:proofErr w:type="gramStart"/>
+      <w:r>
+        <w:t>Email</w:t>
+      </w:r>
+      <w:proofErr w:type="gramEnd"/>
     </w:p>
     <w:p>
       <w:pPr>
@@ -5157,8 +5226,13 @@
         <w:t xml:space="preserve">Formation équipes </w:t>
       </w:r>
       <w:r>
-        <w:t>techniques et Alain Duplanc</w:t>
-      </w:r>
+        <w:t xml:space="preserve">techniques et Alain </w:t>
+      </w:r>
+      <w:proofErr w:type="spellStart"/>
+      <w:r>
+        <w:t>Duplanc</w:t>
+      </w:r>
+      <w:proofErr w:type="spellEnd"/>
     </w:p>
     <w:p/>
     <w:p>
@@ -5178,8 +5252,16 @@
         <w:rPr>
           <w:color w:val="5B9BD5" w:themeColor="accent5"/>
         </w:rPr>
-        <w:t>Chef d’équipe technicien et techniciens, Alain Duplanc</w:t>
-      </w:r>
+        <w:t xml:space="preserve">Chef d’équipe technicien et techniciens, Alain </w:t>
+      </w:r>
+      <w:proofErr w:type="spellStart"/>
+      <w:r>
+        <w:rPr>
+          <w:color w:val="5B9BD5" w:themeColor="accent5"/>
+        </w:rPr>
+        <w:t>Duplanc</w:t>
+      </w:r>
+      <w:proofErr w:type="spellEnd"/>
     </w:p>
     <w:p>
       <w:r>
@@ -5551,9 +5633,9 @@
           <w:noProof/>
         </w:rPr>
         <w:drawing>
-          <wp:inline distT="0" distB="0" distL="0" distR="0" wp14:anchorId="0CE4DFCB" wp14:editId="7A4E9181">
-            <wp:extent cx="6021342" cy="2882891"/>
-            <wp:effectExtent l="0" t="0" r="0" b="0"/>
+          <wp:inline distT="0" distB="0" distL="0" distR="0" wp14:anchorId="0CE4DFCB" wp14:editId="65BB384E">
+            <wp:extent cx="6050197" cy="2573702"/>
+            <wp:effectExtent l="0" t="0" r="8255" b="0"/>
             <wp:docPr id="4" name="Image 4"/>
             <wp:cNvGraphicFramePr>
               <a:graphicFrameLocks xmlns:a="http://schemas.openxmlformats.org/drawingml/2006/main" noChangeAspect="1"/>
@@ -5580,7 +5662,7 @@
                   <pic:spPr>
                     <a:xfrm>
                       <a:off x="0" y="0"/>
-                      <a:ext cx="6050197" cy="2896706"/>
+                      <a:ext cx="6050197" cy="2573702"/>
                     </a:xfrm>
                     <a:prstGeom prst="rect">
                       <a:avLst/>

</xml_diff>